<commit_message>
Improved behavior and representation of the resume in different view modes
</commit_message>
<xml_diff>
--- a/docs/Resume.docx
+++ b/docs/Resume.docx
@@ -53,8 +53,6 @@
               <w:pStyle w:val="Name"/>
               <w:ind w:left="-90"/>
             </w:pPr>
-            <w:bookmarkStart w:id="0" w:name="_GoBack"/>
-            <w:bookmarkEnd w:id="0"/>
             <w:r>
               <w:t>DMITRII SERIKOV</w:t>
             </w:r>
@@ -422,6 +420,7 @@
             <w:pPr>
               <w:pStyle w:val="Heading2"/>
               <w:spacing w:line="276" w:lineRule="auto"/>
+              <w:outlineLvl w:val="1"/>
             </w:pPr>
             <w:r>
               <w:t>LANGUAGES</w:t>
@@ -443,6 +442,7 @@
               <w:pStyle w:val="Heading2"/>
               <w:spacing w:line="276" w:lineRule="auto"/>
               <w:jc w:val="center"/>
+              <w:outlineLvl w:val="1"/>
             </w:pPr>
             <w:r>
               <w:t>FRAMEWORKS &amp; LIBRARIES</w:t>
@@ -463,6 +463,7 @@
               <w:pStyle w:val="Heading2"/>
               <w:spacing w:line="276" w:lineRule="auto"/>
               <w:jc w:val="right"/>
+              <w:outlineLvl w:val="1"/>
             </w:pPr>
             <w:r>
               <w:t>IDEs</w:t>
@@ -1405,7 +1406,7 @@
               <w:spacing w:line="360" w:lineRule="auto"/>
             </w:pPr>
             <w:r>
-              <w:t>JavaScript</w:t>
+              <w:t>SASS</w:t>
             </w:r>
           </w:p>
         </w:tc>
@@ -1437,7 +1438,7 @@
               <w:bottom w:val="single" w:sz="4" w:space="0" w:color="FFFFFF" w:themeColor="background1"/>
               <w:right w:val="single" w:sz="4" w:space="0" w:color="FFFFFF" w:themeColor="background1"/>
             </w:tcBorders>
-            <w:shd w:val="clear" w:color="auto" w:fill="7C9163"/>
+            <w:shd w:val="clear" w:color="auto" w:fill="C8D2BD"/>
             <w:vAlign w:val="center"/>
           </w:tcPr>
           <w:p>
@@ -1455,7 +1456,7 @@
               <w:bottom w:val="single" w:sz="4" w:space="0" w:color="FFFFFF" w:themeColor="background1"/>
               <w:right w:val="dashed" w:sz="4" w:space="0" w:color="auto"/>
             </w:tcBorders>
-            <w:shd w:val="clear" w:color="auto" w:fill="7C9163"/>
+            <w:shd w:val="clear" w:color="auto" w:fill="C8D2BD"/>
             <w:vAlign w:val="center"/>
           </w:tcPr>
           <w:p>
@@ -1478,6 +1479,8 @@
             <w:pPr>
               <w:spacing w:line="360" w:lineRule="auto"/>
             </w:pPr>
+            <w:bookmarkStart w:id="0" w:name="_GoBack"/>
+            <w:bookmarkEnd w:id="0"/>
           </w:p>
         </w:tc>
         <w:tc>
@@ -1517,6 +1520,130 @@
         </w:tc>
         <w:tc>
           <w:tcPr>
+            <w:tcW w:w="871" w:type="pct"/>
+            <w:gridSpan w:val="3"/>
+            <w:tcBorders>
+              <w:right w:val="single" w:sz="4" w:space="0" w:color="FFFFFF" w:themeColor="background1"/>
+            </w:tcBorders>
+            <w:vAlign w:val="center"/>
+          </w:tcPr>
+          <w:p>
+            <w:pPr>
+              <w:spacing w:line="360" w:lineRule="auto"/>
+            </w:pPr>
+            <w:r>
+              <w:t>JAVASCRIPT</w:t>
+            </w:r>
+          </w:p>
+        </w:tc>
+        <w:tc>
+          <w:tcPr>
+            <w:tcW w:w="189" w:type="pct"/>
+            <w:gridSpan w:val="2"/>
+            <w:tcBorders>
+              <w:top w:val="single" w:sz="4" w:space="0" w:color="FFFFFF" w:themeColor="background1"/>
+              <w:left w:val="single" w:sz="4" w:space="0" w:color="FFFFFF" w:themeColor="background1"/>
+              <w:bottom w:val="single" w:sz="4" w:space="0" w:color="FFFFFF" w:themeColor="background1"/>
+              <w:right w:val="single" w:sz="4" w:space="0" w:color="FFFFFF" w:themeColor="background1"/>
+            </w:tcBorders>
+            <w:shd w:val="clear" w:color="auto" w:fill="7C9163"/>
+            <w:vAlign w:val="center"/>
+          </w:tcPr>
+          <w:p>
+            <w:pPr>
+              <w:spacing w:line="360" w:lineRule="auto"/>
+            </w:pPr>
+          </w:p>
+        </w:tc>
+        <w:tc>
+          <w:tcPr>
+            <w:tcW w:w="188" w:type="pct"/>
+            <w:tcBorders>
+              <w:top w:val="single" w:sz="4" w:space="0" w:color="FFFFFF" w:themeColor="background1"/>
+              <w:left w:val="single" w:sz="4" w:space="0" w:color="FFFFFF" w:themeColor="background1"/>
+              <w:bottom w:val="single" w:sz="4" w:space="0" w:color="FFFFFF" w:themeColor="background1"/>
+              <w:right w:val="single" w:sz="4" w:space="0" w:color="FFFFFF" w:themeColor="background1"/>
+            </w:tcBorders>
+            <w:shd w:val="clear" w:color="auto" w:fill="7C9163"/>
+            <w:vAlign w:val="center"/>
+          </w:tcPr>
+          <w:p>
+            <w:pPr>
+              <w:spacing w:line="360" w:lineRule="auto"/>
+            </w:pPr>
+          </w:p>
+        </w:tc>
+        <w:tc>
+          <w:tcPr>
+            <w:tcW w:w="190" w:type="pct"/>
+            <w:tcBorders>
+              <w:top w:val="single" w:sz="4" w:space="0" w:color="FFFFFF" w:themeColor="background1"/>
+              <w:left w:val="single" w:sz="4" w:space="0" w:color="FFFFFF" w:themeColor="background1"/>
+              <w:bottom w:val="single" w:sz="4" w:space="0" w:color="FFFFFF" w:themeColor="background1"/>
+              <w:right w:val="dashed" w:sz="4" w:space="0" w:color="auto"/>
+            </w:tcBorders>
+            <w:shd w:val="clear" w:color="auto" w:fill="7C9163"/>
+            <w:vAlign w:val="center"/>
+          </w:tcPr>
+          <w:p>
+            <w:pPr>
+              <w:spacing w:line="360" w:lineRule="auto"/>
+            </w:pPr>
+          </w:p>
+        </w:tc>
+        <w:tc>
+          <w:tcPr>
+            <w:tcW w:w="1571" w:type="pct"/>
+            <w:gridSpan w:val="6"/>
+            <w:tcBorders>
+              <w:left w:val="dashed" w:sz="4" w:space="0" w:color="auto"/>
+              <w:right w:val="dashed" w:sz="4" w:space="0" w:color="auto"/>
+            </w:tcBorders>
+            <w:vAlign w:val="center"/>
+          </w:tcPr>
+          <w:p>
+            <w:pPr>
+              <w:spacing w:line="360" w:lineRule="auto"/>
+            </w:pPr>
+          </w:p>
+        </w:tc>
+        <w:tc>
+          <w:tcPr>
+            <w:tcW w:w="1434" w:type="pct"/>
+            <w:gridSpan w:val="5"/>
+            <w:tcBorders>
+              <w:left w:val="dashed" w:sz="4" w:space="0" w:color="auto"/>
+            </w:tcBorders>
+            <w:vAlign w:val="center"/>
+          </w:tcPr>
+          <w:p>
+            <w:pPr>
+              <w:spacing w:line="360" w:lineRule="auto"/>
+            </w:pPr>
+          </w:p>
+        </w:tc>
+      </w:tr>
+      <w:tr>
+        <w:trPr>
+          <w:trHeight w:val="75"/>
+        </w:trPr>
+        <w:tc>
+          <w:tcPr>
+            <w:tcW w:w="557" w:type="pct"/>
+            <w:vMerge/>
+            <w:vAlign w:val="center"/>
+          </w:tcPr>
+          <w:p>
+            <w:pPr>
+              <w:pStyle w:val="Heading1"/>
+              <w:spacing w:before="120"/>
+              <w:jc w:val="center"/>
+              <w:outlineLvl w:val="0"/>
+            </w:pPr>
+          </w:p>
+        </w:tc>
+        <w:tc>
+          <w:tcPr>
             <w:tcW w:w="4443" w:type="pct"/>
             <w:gridSpan w:val="18"/>
             <w:vAlign w:val="center"/>
@@ -1526,15 +1653,10 @@
               <w:pStyle w:val="Heading2"/>
               <w:spacing w:line="276" w:lineRule="auto"/>
               <w:jc w:val="center"/>
-            </w:pPr>
-            <w:r>
-              <w:t>FAMILI</w:t>
-            </w:r>
-            <w:r>
-              <w:t>A</w:t>
-            </w:r>
-            <w:r>
-              <w:t>R WITH</w:t>
+              <w:outlineLvl w:val="1"/>
+            </w:pPr>
+            <w:r>
+              <w:t>FAMILIAR WITH</w:t>
             </w:r>
           </w:p>
         </w:tc>
@@ -2294,6 +2416,7 @@
             <w:pPr>
               <w:pStyle w:val="Heading2"/>
               <w:jc w:val="center"/>
+              <w:outlineLvl w:val="1"/>
             </w:pPr>
             <w:r>
               <w:t>Oracle Certified Associate, Java SE 7 Programmer — Dec, 2014</w:t>
@@ -4474,7 +4597,7 @@
 </file>
 
 <file path=customXml/itemProps1.xml><?xml version="1.0" encoding="utf-8"?>
-<ds:datastoreItem xmlns:ds="http://schemas.openxmlformats.org/officeDocument/2006/customXml" ds:itemID="{A2484948-A479-4579-8621-348DFFE68C16}">
+<ds:datastoreItem xmlns:ds="http://schemas.openxmlformats.org/officeDocument/2006/customXml" ds:itemID="{5A4C0AA6-55AE-4B2E-8EA0-64B908A936F9}">
   <ds:schemaRefs>
     <ds:schemaRef ds:uri="http://schemas.openxmlformats.org/officeDocument/2006/bibliography"/>
   </ds:schemaRefs>

</xml_diff>